<commit_message>
fix minor things on hw_sw_design_report
</commit_message>
<xml_diff>
--- a/dokumentation/HW_SW_design_report.docx
+++ b/dokumentation/HW_SW_design_report.docx
@@ -335,23 +335,7 @@
                       <w:jc w:val="center"/>
                     </w:pPr>
                     <w:r>
-                      <w:t xml:space="preserve"> The constructed VGA IP component can be reused in other projects. It was built by first writing the VGA hardware files in VHDL and testing the code. Secondly an </w:t>
-                    </w:r>
-                    <w:proofErr w:type="spellStart"/>
-                    <w:r>
-                      <w:t>hw.tcl</w:t>
-                    </w:r>
-                    <w:proofErr w:type="spellEnd"/>
-                    <w:r>
-                      <w:t xml:space="preserve"> file and bus interface was constructed in </w:t>
-                    </w:r>
-                    <w:proofErr w:type="spellStart"/>
-                    <w:r>
-                      <w:t>Qsys</w:t>
-                    </w:r>
-                    <w:proofErr w:type="spellEnd"/>
-                    <w:r>
-                      <w:t xml:space="preserve"> (Quartus). The IP components was tested together with a CPU system that was downloaded to a DE10-Lite FPGA board with Altera MAX10 chip (10M50DAF484C7G). C code functions was written to draw different shapes on a VGA monitor. The delivered system contains all source files, documentation, and example code.</w:t>
+                      <w:t xml:space="preserve"> The constructed VGA IP component can be reused in other projects. It was built by first writing the VGA hardware files in VHDL and testing the code. Secondly an hw.tcl file and bus interface was constructed in Qsys (Quartus). The IP components was tested together with a CPU system that was downloaded to a DE10-Lite FPGA board with Altera MAX10 chip (10M50DAF484C7G). C code functions was written to draw different shapes on a VGA monitor. The delivered system contains all source files, documentation, and example code.</w:t>
                     </w:r>
                   </w:p>
                 </w:tc>
@@ -391,9 +375,9 @@
       </w:pPr>
     </w:p>
     <w:bookmarkEnd w:id="0" w:displacedByCustomXml="next"/>
-    <w:bookmarkStart w:id="8" w:name="_Toc368228711" w:displacedByCustomXml="next"/>
+    <w:bookmarkStart w:id="8" w:name="_Toc399182250" w:displacedByCustomXml="next"/>
     <w:bookmarkStart w:id="9" w:name="_Toc398820444" w:displacedByCustomXml="next"/>
-    <w:bookmarkStart w:id="10" w:name="_Toc399182250" w:displacedByCustomXml="next"/>
+    <w:bookmarkStart w:id="10" w:name="_Toc368228711" w:displacedByCustomXml="next"/>
     <w:sdt>
       <w:sdtPr>
         <w:rPr>
@@ -558,8 +542,6 @@
               </w:rPr>
               <w:t>REQUIREMENT SPECIFICATION</w:t>
             </w:r>
-            <w:bookmarkStart w:id="11" w:name="_GoBack"/>
-            <w:bookmarkEnd w:id="11"/>
             <w:r>
               <w:rPr>
                 <w:noProof/>
@@ -1870,12 +1852,12 @@
       <w:pPr>
         <w:pStyle w:val="Heading1"/>
       </w:pPr>
-      <w:bookmarkStart w:id="12" w:name="_Toc61650292"/>
+      <w:bookmarkStart w:id="11" w:name="_Toc61650292"/>
       <w:r>
         <w:lastRenderedPageBreak/>
         <w:t>INTRODUCTION</w:t>
       </w:r>
-      <w:bookmarkEnd w:id="12"/>
+      <w:bookmarkEnd w:id="11"/>
     </w:p>
     <w:p>
       <w:r>
@@ -1895,8 +1877,8 @@
       <w:pPr>
         <w:pStyle w:val="Heading1"/>
       </w:pPr>
-      <w:bookmarkStart w:id="13" w:name="_Toc399182251"/>
-      <w:bookmarkStart w:id="14" w:name="_Toc61650293"/>
+      <w:bookmarkStart w:id="12" w:name="_Toc399182251"/>
+      <w:bookmarkStart w:id="13" w:name="_Toc61650293"/>
       <w:r>
         <w:lastRenderedPageBreak/>
         <w:t xml:space="preserve">REQUIREMENT </w:t>
@@ -1904,8 +1886,8 @@
       <w:r>
         <w:t>SPECIFICATION</w:t>
       </w:r>
+      <w:bookmarkEnd w:id="12"/>
       <w:bookmarkEnd w:id="13"/>
-      <w:bookmarkEnd w:id="14"/>
     </w:p>
     <w:p>
       <w:r>
@@ -2123,43 +2105,17 @@
             <w:r>
               <w:t xml:space="preserve">Using C programing design these function that will use the </w:t>
             </w:r>
-            <w:proofErr w:type="spellStart"/>
-            <w:r>
-              <w:t>construced</w:t>
-            </w:r>
-            <w:proofErr w:type="spellEnd"/>
+            <w:r>
+              <w:t>constructed</w:t>
+            </w:r>
             <w:r>
               <w:t xml:space="preserve"> VGA-IP core</w:t>
             </w:r>
             <w:r>
-              <w:t xml:space="preserve">: print_pix(), print_hline(), </w:t>
-            </w:r>
-            <w:proofErr w:type="spellStart"/>
-            <w:r>
-              <w:t>print_vline</w:t>
-            </w:r>
-            <w:proofErr w:type="spellEnd"/>
-            <w:r>
-              <w:t xml:space="preserve">(), </w:t>
-            </w:r>
-            <w:proofErr w:type="spellStart"/>
-            <w:r>
-              <w:t>print_char</w:t>
-            </w:r>
-            <w:proofErr w:type="spellEnd"/>
-            <w:r>
-              <w:t xml:space="preserve">(), read_pixel_ram_int(), </w:t>
-            </w:r>
-            <w:r>
-              <w:t xml:space="preserve">clear_screen(), </w:t>
-            </w:r>
-            <w:proofErr w:type="spellStart"/>
-            <w:r>
-              <w:t>print_circle</w:t>
-            </w:r>
-            <w:proofErr w:type="spellEnd"/>
-            <w:r>
-              <w:t>()</w:t>
+              <w:t xml:space="preserve">: print_pix(), print_hline(), print_vline(), print_char(), read_pixel_ram_int(), </w:t>
+            </w:r>
+            <w:r>
+              <w:t>clear_screen(), print_circle()</w:t>
             </w:r>
           </w:p>
         </w:tc>
@@ -2200,21 +2156,21 @@
       <w:pPr>
         <w:pStyle w:val="Heading1"/>
       </w:pPr>
-      <w:bookmarkStart w:id="15" w:name="_Toc368228716"/>
-      <w:bookmarkStart w:id="16" w:name="_Toc398820449"/>
-      <w:bookmarkStart w:id="17" w:name="_Toc399182256"/>
-      <w:bookmarkStart w:id="18" w:name="_Toc61650294"/>
+      <w:bookmarkStart w:id="14" w:name="_Toc368228716"/>
+      <w:bookmarkStart w:id="15" w:name="_Toc398820449"/>
+      <w:bookmarkStart w:id="16" w:name="_Toc399182256"/>
+      <w:bookmarkStart w:id="17" w:name="_Toc61650294"/>
       <w:r>
         <w:lastRenderedPageBreak/>
         <w:t>TI</w:t>
       </w:r>
+      <w:bookmarkEnd w:id="14"/>
       <w:bookmarkEnd w:id="15"/>
+      <w:r>
+        <w:t>METABLE</w:t>
+      </w:r>
       <w:bookmarkEnd w:id="16"/>
-      <w:r>
-        <w:t>METABLE</w:t>
-      </w:r>
       <w:bookmarkEnd w:id="17"/>
-      <w:bookmarkEnd w:id="18"/>
     </w:p>
     <w:p>
       <w:r>
@@ -2233,15 +2189,7 @@
         <w:t>Week 1 –</w:t>
       </w:r>
       <w:r>
-        <w:t xml:space="preserve"> Learning the tool </w:t>
-      </w:r>
-      <w:proofErr w:type="spellStart"/>
-      <w:r>
-        <w:t>Qsys</w:t>
-      </w:r>
-      <w:proofErr w:type="spellEnd"/>
-      <w:r>
-        <w:t xml:space="preserve"> and </w:t>
+        <w:t xml:space="preserve"> Learning the tool Qsys and </w:t>
       </w:r>
       <w:r>
         <w:t>gathering information about</w:t>
@@ -2297,7 +2245,7 @@
           <w:szCs w:val="28"/>
         </w:rPr>
       </w:pPr>
-      <w:bookmarkStart w:id="19" w:name="_Toc399182257"/>
+      <w:bookmarkStart w:id="18" w:name="_Toc399182257"/>
       <w:r>
         <w:br w:type="page"/>
       </w:r>
@@ -2306,13 +2254,13 @@
       <w:pPr>
         <w:pStyle w:val="Heading1"/>
       </w:pPr>
-      <w:bookmarkStart w:id="20" w:name="_Toc61650295"/>
+      <w:bookmarkStart w:id="19" w:name="_Toc61650295"/>
       <w:r>
         <w:lastRenderedPageBreak/>
         <w:t>SYSTEM ARCHITECTURE</w:t>
       </w:r>
+      <w:bookmarkEnd w:id="18"/>
       <w:bookmarkEnd w:id="19"/>
-      <w:bookmarkEnd w:id="20"/>
     </w:p>
     <w:p>
       <w:r>
@@ -2333,13 +2281,8 @@
       <w:r>
         <w:t xml:space="preserve"> can be used together with a CPU system and VGA monitor. The </w:t>
       </w:r>
-      <w:proofErr w:type="spellStart"/>
-      <w:r>
-        <w:t>vhdl</w:t>
-      </w:r>
-      <w:proofErr w:type="spellEnd"/>
-      <w:r>
-        <w:t xml:space="preserve"> files </w:t>
+      <w:r>
+        <w:t xml:space="preserve">vhdl files </w:t>
       </w:r>
       <w:r>
         <w:t>V</w:t>
@@ -2365,21 +2308,12 @@
     </w:p>
     <w:p>
       <w:r>
-        <w:t xml:space="preserve">This chapter will focus on the VGA components, </w:t>
-      </w:r>
-      <w:r>
-        <w:t>its</w:t>
-      </w:r>
-      <w:r>
-        <w:t xml:space="preserve"> parts and in – and outputs.</w:t>
-      </w:r>
-      <w:r>
         <w:rPr>
           <w:noProof/>
           <w:lang w:val="sv-SE" w:eastAsia="sv-SE"/>
         </w:rPr>
         <w:drawing>
-          <wp:anchor distT="0" distB="0" distL="114300" distR="114300" simplePos="0" relativeHeight="251702272" behindDoc="0" locked="0" layoutInCell="1" allowOverlap="1" wp14:anchorId="0FF1209E" wp14:editId="15BBBD05">
+          <wp:anchor distT="0" distB="0" distL="114300" distR="114300" simplePos="0" relativeHeight="251702272" behindDoc="0" locked="0" layoutInCell="1" allowOverlap="1" wp14:anchorId="0FF1209E" wp14:editId="0A409653">
             <wp:simplePos x="0" y="0"/>
             <wp:positionH relativeFrom="margin">
               <wp:align>left</wp:align>
@@ -2387,8 +2321,8 @@
             <wp:positionV relativeFrom="paragraph">
               <wp:posOffset>273812</wp:posOffset>
             </wp:positionV>
-            <wp:extent cx="5972810" cy="4063365"/>
-            <wp:effectExtent l="19050" t="19050" r="27940" b="13335"/>
+            <wp:extent cx="5090795" cy="4063365"/>
+            <wp:effectExtent l="19050" t="19050" r="14605" b="13335"/>
             <wp:wrapTopAndBottom/>
             <wp:docPr id="25" name="Picture 25"/>
             <wp:cNvGraphicFramePr>
@@ -2401,7 +2335,7 @@
                     <pic:cNvPr id="25" name="ii.png"/>
                     <pic:cNvPicPr/>
                   </pic:nvPicPr>
-                  <pic:blipFill>
+                  <pic:blipFill rotWithShape="1">
                     <a:blip r:embed="rId11">
                       <a:extLst>
                         <a:ext uri="{28A0092B-C50C-407E-A947-70E740481C1C}">
@@ -2409,29 +2343,49 @@
                         </a:ext>
                       </a:extLst>
                     </a:blip>
-                    <a:stretch>
-                      <a:fillRect/>
-                    </a:stretch>
+                    <a:srcRect r="14757"/>
+                    <a:stretch/>
                   </pic:blipFill>
-                  <pic:spPr>
+                  <pic:spPr bwMode="auto">
                     <a:xfrm>
                       <a:off x="0" y="0"/>
-                      <a:ext cx="5972810" cy="4063365"/>
+                      <a:ext cx="5091379" cy="4063365"/>
                     </a:xfrm>
                     <a:prstGeom prst="rect">
                       <a:avLst/>
                     </a:prstGeom>
-                    <a:ln w="12700">
+                    <a:ln w="12700" cap="flat" cmpd="sng" algn="ctr">
                       <a:solidFill>
-                        <a:schemeClr val="tx1"/>
+                        <a:sysClr val="windowText" lastClr="000000"/>
                       </a:solidFill>
+                      <a:prstDash val="solid"/>
+                      <a:round/>
+                      <a:headEnd type="none" w="med" len="med"/>
+                      <a:tailEnd type="none" w="med" len="med"/>
                     </a:ln>
+                    <a:extLst>
+                      <a:ext uri="{53640926-AAD7-44D8-BBD7-CCE9431645EC}">
+                        <a14:shadowObscured xmlns:a14="http://schemas.microsoft.com/office/drawing/2010/main"/>
+                      </a:ext>
+                    </a:extLst>
                   </pic:spPr>
                 </pic:pic>
               </a:graphicData>
             </a:graphic>
+            <wp14:sizeRelH relativeFrom="margin">
+              <wp14:pctWidth>0</wp14:pctWidth>
+            </wp14:sizeRelH>
           </wp:anchor>
         </w:drawing>
+      </w:r>
+      <w:r>
+        <w:t xml:space="preserve">This chapter will focus on the VGA components, </w:t>
+      </w:r>
+      <w:r>
+        <w:t>its</w:t>
+      </w:r>
+      <w:r>
+        <w:t xml:space="preserve"> parts and in – and outputs.</w:t>
       </w:r>
     </w:p>
     <w:p>
@@ -2510,8 +2464,8 @@
       <w:pPr>
         <w:pStyle w:val="Heading2"/>
       </w:pPr>
+      <w:bookmarkStart w:id="20" w:name="_Toc61650296"/>
       <w:bookmarkStart w:id="21" w:name="_Toc399182259"/>
-      <w:bookmarkStart w:id="22" w:name="_Toc61650296"/>
       <w:r>
         <w:lastRenderedPageBreak/>
         <w:t>Hardware part (</w:t>
@@ -2522,26 +2476,376 @@
       <w:r>
         <w:t>)</w:t>
       </w:r>
-      <w:bookmarkEnd w:id="22"/>
+      <w:bookmarkEnd w:id="20"/>
     </w:p>
     <w:p>
-      <w:r>
+      <w:pPr>
         <w:rPr>
           <w:noProof/>
-          <w:lang w:val="sv-SE" w:eastAsia="sv-SE"/>
+          <w:lang w:eastAsia="sv-SE"/>
+        </w:rPr>
+      </w:pPr>
+      <w:r>
+        <w:t xml:space="preserve">The </w:t>
+      </w:r>
+      <w:r>
+        <w:t>project used the tool Quartus Prime Lite 18.1 to write the VHDL code</w:t>
+      </w:r>
+      <w:r>
+        <w:t xml:space="preserve">. </w:t>
+      </w:r>
+      <w:r>
+        <w:t xml:space="preserve">Figure 2 shows the RTL </w:t>
+      </w:r>
+      <w:r>
+        <w:t>picture of the entire VGA IP component</w:t>
+      </w:r>
+      <w:r>
+        <w:t xml:space="preserve">. </w:t>
+      </w:r>
+      <w:r>
+        <w:t>The task of module VGA_RAM and VGA_SYNC_SIGNALS is to communicate with the VGA hardware</w:t>
+      </w:r>
+      <w:r>
+        <w:t xml:space="preserve"> (</w:t>
+      </w:r>
+      <w:r>
+        <w:t>VGA monitor</w:t>
+      </w:r>
+      <w:r>
+        <w:t>). The top file VGA_IP as shown in figure 1 is to make it possible for the IP core to communicate with a bus system. In this case its Avalon bus system</w:t>
+      </w:r>
+      <w:r>
+        <w:t>. The VGA_IP file is</w:t>
+      </w:r>
+      <w:r>
+        <w:t xml:space="preserve"> the part within the red lines </w:t>
+      </w:r>
+      <w:r>
+        <w:t xml:space="preserve">in figure 2 </w:t>
+      </w:r>
+      <w:r>
+        <w:t>and</w:t>
+      </w:r>
+      <w:r>
+        <w:t xml:space="preserve"> it consist of the flip-flops, </w:t>
+      </w:r>
+      <w:r>
+        <w:t>the multiplexer and the and-gates shown in figure 2</w:t>
+      </w:r>
+      <w:r>
+        <w:t>.</w:t>
+      </w:r>
+      <w:r>
+        <w:rPr>
+          <w:noProof/>
+          <w:lang w:eastAsia="sv-SE"/>
+        </w:rPr>
+        <w:t xml:space="preserve"> </w:t>
+      </w:r>
+    </w:p>
+    <w:p>
+      <w:r>
+        <w:rPr>
+          <w:noProof/>
+          <w:lang w:eastAsia="sv-SE"/>
+        </w:rPr>
+        <mc:AlternateContent>
+          <mc:Choice Requires="wps">
+            <w:drawing>
+              <wp:anchor distT="0" distB="0" distL="114300" distR="114300" simplePos="0" relativeHeight="251714560" behindDoc="0" locked="0" layoutInCell="1" allowOverlap="1" wp14:anchorId="1F0DDEF1" wp14:editId="722E772C">
+                <wp:simplePos x="0" y="0"/>
+                <wp:positionH relativeFrom="column">
+                  <wp:posOffset>174423</wp:posOffset>
+                </wp:positionH>
+                <wp:positionV relativeFrom="paragraph">
+                  <wp:posOffset>2013588</wp:posOffset>
+                </wp:positionV>
+                <wp:extent cx="5433001" cy="5491"/>
+                <wp:effectExtent l="0" t="19050" r="34925" b="33020"/>
+                <wp:wrapNone/>
+                <wp:docPr id="6" name="Straight Connector 6"/>
+                <wp:cNvGraphicFramePr/>
+                <a:graphic xmlns:a="http://schemas.openxmlformats.org/drawingml/2006/main">
+                  <a:graphicData uri="http://schemas.microsoft.com/office/word/2010/wordprocessingShape">
+                    <wps:wsp>
+                      <wps:cNvCnPr/>
+                      <wps:spPr>
+                        <a:xfrm flipV="1">
+                          <a:off x="0" y="0"/>
+                          <a:ext cx="5433001" cy="5491"/>
+                        </a:xfrm>
+                        <a:prstGeom prst="line">
+                          <a:avLst/>
+                        </a:prstGeom>
+                        <a:ln w="28575">
+                          <a:solidFill>
+                            <a:srgbClr val="FF0000"/>
+                          </a:solidFill>
+                          <a:prstDash val="sysDash"/>
+                        </a:ln>
+                      </wps:spPr>
+                      <wps:style>
+                        <a:lnRef idx="1">
+                          <a:schemeClr val="accent1"/>
+                        </a:lnRef>
+                        <a:fillRef idx="0">
+                          <a:schemeClr val="accent1"/>
+                        </a:fillRef>
+                        <a:effectRef idx="0">
+                          <a:schemeClr val="accent1"/>
+                        </a:effectRef>
+                        <a:fontRef idx="minor">
+                          <a:schemeClr val="tx1"/>
+                        </a:fontRef>
+                      </wps:style>
+                      <wps:bodyPr/>
+                    </wps:wsp>
+                  </a:graphicData>
+                </a:graphic>
+                <wp14:sizeRelH relativeFrom="margin">
+                  <wp14:pctWidth>0</wp14:pctWidth>
+                </wp14:sizeRelH>
+                <wp14:sizeRelV relativeFrom="margin">
+                  <wp14:pctHeight>0</wp14:pctHeight>
+                </wp14:sizeRelV>
+              </wp:anchor>
+            </w:drawing>
+          </mc:Choice>
+          <mc:Fallback>
+            <w:pict>
+              <v:line w14:anchorId="7EA04073" id="Straight Connector 6" o:spid="_x0000_s1026" style="position:absolute;flip:y;z-index:251714560;visibility:visible;mso-wrap-style:square;mso-width-percent:0;mso-height-percent:0;mso-wrap-distance-left:9pt;mso-wrap-distance-top:0;mso-wrap-distance-right:9pt;mso-wrap-distance-bottom:0;mso-position-horizontal:absolute;mso-position-horizontal-relative:text;mso-position-vertical:absolute;mso-position-vertical-relative:text;mso-width-percent:0;mso-height-percent:0;mso-width-relative:margin;mso-height-relative:margin" from="13.75pt,158.55pt" to="441.55pt,159pt" o:gfxdata="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" strokecolor="red" strokeweight="2.25pt">
+                <v:stroke dashstyle="3 1"/>
+              </v:line>
+            </w:pict>
+          </mc:Fallback>
+        </mc:AlternateContent>
+      </w:r>
+      <w:r>
+        <w:rPr>
+          <w:noProof/>
+          <w:lang w:eastAsia="sv-SE"/>
+        </w:rPr>
+        <mc:AlternateContent>
+          <mc:Choice Requires="wps">
+            <w:drawing>
+              <wp:anchor distT="0" distB="0" distL="114300" distR="114300" simplePos="0" relativeHeight="251713536" behindDoc="0" locked="0" layoutInCell="1" allowOverlap="1" wp14:anchorId="7B9ED8F4" wp14:editId="17F60027">
+                <wp:simplePos x="0" y="0"/>
+                <wp:positionH relativeFrom="column">
+                  <wp:posOffset>2805540</wp:posOffset>
+                </wp:positionH>
+                <wp:positionV relativeFrom="paragraph">
+                  <wp:posOffset>1430956</wp:posOffset>
+                </wp:positionV>
+                <wp:extent cx="2822483" cy="5285"/>
+                <wp:effectExtent l="19050" t="19050" r="35560" b="33020"/>
+                <wp:wrapNone/>
+                <wp:docPr id="7" name="Straight Connector 7"/>
+                <wp:cNvGraphicFramePr/>
+                <a:graphic xmlns:a="http://schemas.openxmlformats.org/drawingml/2006/main">
+                  <a:graphicData uri="http://schemas.microsoft.com/office/word/2010/wordprocessingShape">
+                    <wps:wsp>
+                      <wps:cNvCnPr/>
+                      <wps:spPr>
+                        <a:xfrm>
+                          <a:off x="0" y="0"/>
+                          <a:ext cx="2822483" cy="5285"/>
+                        </a:xfrm>
+                        <a:prstGeom prst="line">
+                          <a:avLst/>
+                        </a:prstGeom>
+                        <a:ln w="28575">
+                          <a:solidFill>
+                            <a:srgbClr val="FF0000"/>
+                          </a:solidFill>
+                          <a:prstDash val="sysDash"/>
+                        </a:ln>
+                      </wps:spPr>
+                      <wps:style>
+                        <a:lnRef idx="1">
+                          <a:schemeClr val="accent1"/>
+                        </a:lnRef>
+                        <a:fillRef idx="0">
+                          <a:schemeClr val="accent1"/>
+                        </a:fillRef>
+                        <a:effectRef idx="0">
+                          <a:schemeClr val="accent1"/>
+                        </a:effectRef>
+                        <a:fontRef idx="minor">
+                          <a:schemeClr val="tx1"/>
+                        </a:fontRef>
+                      </wps:style>
+                      <wps:bodyPr/>
+                    </wps:wsp>
+                  </a:graphicData>
+                </a:graphic>
+              </wp:anchor>
+            </w:drawing>
+          </mc:Choice>
+          <mc:Fallback>
+            <w:pict>
+              <v:line w14:anchorId="3932F00D" id="Straight Connector 7" o:spid="_x0000_s1026" style="position:absolute;z-index:251713536;visibility:visible;mso-wrap-style:square;mso-wrap-distance-left:9pt;mso-wrap-distance-top:0;mso-wrap-distance-right:9pt;mso-wrap-distance-bottom:0;mso-position-horizontal:absolute;mso-position-horizontal-relative:text;mso-position-vertical:absolute;mso-position-vertical-relative:text" from="220.9pt,112.65pt" to="443.15pt,113.05pt" o:gfxdata="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" strokecolor="red" strokeweight="2.25pt">
+                <v:stroke dashstyle="3 1"/>
+              </v:line>
+            </w:pict>
+          </mc:Fallback>
+        </mc:AlternateContent>
+      </w:r>
+      <w:r>
+        <w:rPr>
+          <w:noProof/>
+          <w:lang w:eastAsia="sv-SE"/>
+        </w:rPr>
+        <mc:AlternateContent>
+          <mc:Choice Requires="wps">
+            <w:drawing>
+              <wp:anchor distT="0" distB="0" distL="114300" distR="114300" simplePos="0" relativeHeight="251712512" behindDoc="0" locked="0" layoutInCell="1" allowOverlap="1" wp14:anchorId="5370A737" wp14:editId="23CBDB06">
+                <wp:simplePos x="0" y="0"/>
+                <wp:positionH relativeFrom="column">
+                  <wp:posOffset>2811648</wp:posOffset>
+                </wp:positionH>
+                <wp:positionV relativeFrom="paragraph">
+                  <wp:posOffset>269295</wp:posOffset>
+                </wp:positionV>
+                <wp:extent cx="15353" cy="1178677"/>
+                <wp:effectExtent l="19050" t="19050" r="22860" b="2540"/>
+                <wp:wrapNone/>
+                <wp:docPr id="8" name="Straight Connector 8"/>
+                <wp:cNvGraphicFramePr/>
+                <a:graphic xmlns:a="http://schemas.openxmlformats.org/drawingml/2006/main">
+                  <a:graphicData uri="http://schemas.microsoft.com/office/word/2010/wordprocessingShape">
+                    <wps:wsp>
+                      <wps:cNvCnPr/>
+                      <wps:spPr>
+                        <a:xfrm flipV="1">
+                          <a:off x="0" y="0"/>
+                          <a:ext cx="15353" cy="1178677"/>
+                        </a:xfrm>
+                        <a:prstGeom prst="line">
+                          <a:avLst/>
+                        </a:prstGeom>
+                        <a:ln w="28575">
+                          <a:solidFill>
+                            <a:srgbClr val="FF0000"/>
+                          </a:solidFill>
+                          <a:prstDash val="sysDash"/>
+                        </a:ln>
+                      </wps:spPr>
+                      <wps:style>
+                        <a:lnRef idx="1">
+                          <a:schemeClr val="accent1"/>
+                        </a:lnRef>
+                        <a:fillRef idx="0">
+                          <a:schemeClr val="accent1"/>
+                        </a:fillRef>
+                        <a:effectRef idx="0">
+                          <a:schemeClr val="accent1"/>
+                        </a:effectRef>
+                        <a:fontRef idx="minor">
+                          <a:schemeClr val="tx1"/>
+                        </a:fontRef>
+                      </wps:style>
+                      <wps:bodyPr/>
+                    </wps:wsp>
+                  </a:graphicData>
+                </a:graphic>
+                <wp14:sizeRelH relativeFrom="margin">
+                  <wp14:pctWidth>0</wp14:pctWidth>
+                </wp14:sizeRelH>
+                <wp14:sizeRelV relativeFrom="margin">
+                  <wp14:pctHeight>0</wp14:pctHeight>
+                </wp14:sizeRelV>
+              </wp:anchor>
+            </w:drawing>
+          </mc:Choice>
+          <mc:Fallback>
+            <w:pict>
+              <v:line w14:anchorId="0FC3F73D" id="Straight Connector 8" o:spid="_x0000_s1026" style="position:absolute;flip:y;z-index:251712512;visibility:visible;mso-wrap-style:square;mso-width-percent:0;mso-height-percent:0;mso-wrap-distance-left:9pt;mso-wrap-distance-top:0;mso-wrap-distance-right:9pt;mso-wrap-distance-bottom:0;mso-position-horizontal:absolute;mso-position-horizontal-relative:text;mso-position-vertical:absolute;mso-position-vertical-relative:text;mso-width-percent:0;mso-height-percent:0;mso-width-relative:margin;mso-height-relative:margin" from="221.4pt,21.2pt" to="222.6pt,114pt" o:gfxdata="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" strokecolor="red" strokeweight="2.25pt">
+                <v:stroke dashstyle="3 1"/>
+              </v:line>
+            </w:pict>
+          </mc:Fallback>
+        </mc:AlternateContent>
+      </w:r>
+      <w:r>
+        <w:rPr>
+          <w:noProof/>
+          <w:lang w:eastAsia="sv-SE"/>
+        </w:rPr>
+        <mc:AlternateContent>
+          <mc:Choice Requires="wps">
+            <w:drawing>
+              <wp:anchor distT="0" distB="0" distL="114300" distR="114300" simplePos="0" relativeHeight="251711488" behindDoc="0" locked="0" layoutInCell="1" allowOverlap="1" wp14:anchorId="5E9E3A30" wp14:editId="772B2870">
+                <wp:simplePos x="0" y="0"/>
+                <wp:positionH relativeFrom="column">
+                  <wp:posOffset>5285</wp:posOffset>
+                </wp:positionH>
+                <wp:positionV relativeFrom="paragraph">
+                  <wp:posOffset>258992</wp:posOffset>
+                </wp:positionV>
+                <wp:extent cx="2822483" cy="5285"/>
+                <wp:effectExtent l="19050" t="19050" r="35560" b="33020"/>
+                <wp:wrapNone/>
+                <wp:docPr id="9" name="Straight Connector 9"/>
+                <wp:cNvGraphicFramePr/>
+                <a:graphic xmlns:a="http://schemas.openxmlformats.org/drawingml/2006/main">
+                  <a:graphicData uri="http://schemas.microsoft.com/office/word/2010/wordprocessingShape">
+                    <wps:wsp>
+                      <wps:cNvCnPr/>
+                      <wps:spPr>
+                        <a:xfrm>
+                          <a:off x="0" y="0"/>
+                          <a:ext cx="2822483" cy="5285"/>
+                        </a:xfrm>
+                        <a:prstGeom prst="line">
+                          <a:avLst/>
+                        </a:prstGeom>
+                        <a:ln w="28575">
+                          <a:solidFill>
+                            <a:srgbClr val="FF0000"/>
+                          </a:solidFill>
+                          <a:prstDash val="sysDash"/>
+                        </a:ln>
+                      </wps:spPr>
+                      <wps:style>
+                        <a:lnRef idx="1">
+                          <a:schemeClr val="accent1"/>
+                        </a:lnRef>
+                        <a:fillRef idx="0">
+                          <a:schemeClr val="accent1"/>
+                        </a:fillRef>
+                        <a:effectRef idx="0">
+                          <a:schemeClr val="accent1"/>
+                        </a:effectRef>
+                        <a:fontRef idx="minor">
+                          <a:schemeClr val="tx1"/>
+                        </a:fontRef>
+                      </wps:style>
+                      <wps:bodyPr/>
+                    </wps:wsp>
+                  </a:graphicData>
+                </a:graphic>
+              </wp:anchor>
+            </w:drawing>
+          </mc:Choice>
+          <mc:Fallback>
+            <w:pict>
+              <v:line w14:anchorId="6E3E86FC" id="Straight Connector 9" o:spid="_x0000_s1026" style="position:absolute;z-index:251711488;visibility:visible;mso-wrap-style:square;mso-wrap-distance-left:9pt;mso-wrap-distance-top:0;mso-wrap-distance-right:9pt;mso-wrap-distance-bottom:0;mso-position-horizontal:absolute;mso-position-horizontal-relative:text;mso-position-vertical:absolute;mso-position-vertical-relative:text" from=".4pt,20.4pt" to="222.65pt,20.8pt" o:gfxdata="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" strokecolor="red" strokeweight="2.25pt">
+                <v:stroke dashstyle="3 1"/>
+              </v:line>
+            </w:pict>
+          </mc:Fallback>
+        </mc:AlternateContent>
+      </w:r>
+      <w:r>
+        <w:rPr>
+          <w:noProof/>
+          <w:lang w:eastAsia="sv-SE"/>
         </w:rPr>
         <w:drawing>
-          <wp:anchor distT="0" distB="0" distL="114300" distR="114300" simplePos="0" relativeHeight="251703296" behindDoc="0" locked="0" layoutInCell="1" allowOverlap="1" wp14:anchorId="5E4F182B" wp14:editId="4278D6BB">
-            <wp:simplePos x="0" y="0"/>
-            <wp:positionH relativeFrom="margin">
-              <wp:align>left</wp:align>
-            </wp:positionH>
-            <wp:positionV relativeFrom="paragraph">
-              <wp:posOffset>1206168</wp:posOffset>
-            </wp:positionV>
-            <wp:extent cx="5972810" cy="2094230"/>
-            <wp:effectExtent l="19050" t="19050" r="27940" b="20320"/>
-            <wp:wrapTopAndBottom/>
+          <wp:inline distT="0" distB="0" distL="0" distR="0" wp14:anchorId="4DBB4B32" wp14:editId="25409668">
+            <wp:extent cx="5731510" cy="2052320"/>
+            <wp:effectExtent l="0" t="0" r="2540" b="5080"/>
             <wp:docPr id="1" name="Picture 1"/>
             <wp:cNvGraphicFramePr>
               <a:graphicFrameLocks xmlns:a="http://schemas.openxmlformats.org/drawingml/2006/main" noChangeAspect="1"/>
@@ -2554,13 +2858,7 @@
                     <pic:cNvPicPr/>
                   </pic:nvPicPr>
                   <pic:blipFill>
-                    <a:blip r:embed="rId12">
-                      <a:extLst>
-                        <a:ext uri="{28A0092B-C50C-407E-A947-70E740481C1C}">
-                          <a14:useLocalDpi xmlns:a14="http://schemas.microsoft.com/office/drawing/2010/main" val="0"/>
-                        </a:ext>
-                      </a:extLst>
-                    </a:blip>
+                    <a:blip r:embed="rId12"/>
                     <a:stretch>
                       <a:fillRect/>
                     </a:stretch>
@@ -2568,68 +2866,17 @@
                   <pic:spPr>
                     <a:xfrm>
                       <a:off x="0" y="0"/>
-                      <a:ext cx="5972810" cy="2094230"/>
+                      <a:ext cx="5731510" cy="2052320"/>
                     </a:xfrm>
                     <a:prstGeom prst="rect">
                       <a:avLst/>
                     </a:prstGeom>
-                    <a:ln w="12700">
-                      <a:solidFill>
-                        <a:schemeClr val="tx1"/>
-                      </a:solidFill>
-                    </a:ln>
                   </pic:spPr>
                 </pic:pic>
               </a:graphicData>
             </a:graphic>
-          </wp:anchor>
+          </wp:inline>
         </w:drawing>
-      </w:r>
-      <w:r>
-        <w:t xml:space="preserve">The </w:t>
-      </w:r>
-      <w:r>
-        <w:t>project used the tool Quartus Prime Lite 18.1 to write the VHDL code</w:t>
-      </w:r>
-      <w:r>
-        <w:t xml:space="preserve">. </w:t>
-      </w:r>
-      <w:r>
-        <w:t xml:space="preserve">Figure 2 shows the RTL </w:t>
-      </w:r>
-      <w:r>
-        <w:t>picture of the entire VGA IP component</w:t>
-      </w:r>
-      <w:r>
-        <w:t xml:space="preserve">. </w:t>
-      </w:r>
-      <w:r>
-        <w:t>The task of module VGA_RAM and VGA_SYNC_SIGNALS is to communicate with the VGA hardware</w:t>
-      </w:r>
-      <w:r>
-        <w:t xml:space="preserve"> (</w:t>
-      </w:r>
-      <w:r>
-        <w:t>VGA monitor</w:t>
-      </w:r>
-      <w:r>
-        <w:t>). The top file VGA_IP as shown in figure 1 is to make it possible for the IP core to communicate with a bus system. In this case its Avalon bus system</w:t>
-      </w:r>
-      <w:r>
-        <w:t xml:space="preserve">. The VGA_IP file is not clearly shown in figure 2 but it consist of the flip-flops, </w:t>
-      </w:r>
-      <w:r>
-        <w:t>the multiplexer and the and-gates shown in figure 2</w:t>
-      </w:r>
-      <w:r>
-        <w:t>.</w:t>
-      </w:r>
-      <w:r>
-        <w:rPr>
-          <w:noProof/>
-          <w:lang w:eastAsia="sv-SE"/>
-        </w:rPr>
-        <w:t xml:space="preserve"> </w:t>
       </w:r>
     </w:p>
     <w:p>
@@ -2701,12 +2948,12 @@
       <w:pPr>
         <w:pStyle w:val="Heading3"/>
       </w:pPr>
-      <w:bookmarkStart w:id="23" w:name="_Toc61650297"/>
+      <w:bookmarkStart w:id="22" w:name="_Toc61650297"/>
       <w:r>
         <w:lastRenderedPageBreak/>
         <w:t>VGA_IP</w:t>
       </w:r>
-      <w:bookmarkEnd w:id="23"/>
+      <w:bookmarkEnd w:id="22"/>
     </w:p>
     <w:p>
       <w:r>
@@ -3195,11 +3442,9 @@
             <w:pPr>
               <w:jc w:val="center"/>
             </w:pPr>
-            <w:proofErr w:type="spellStart"/>
             <w:r>
               <w:t>addr</w:t>
             </w:r>
-            <w:proofErr w:type="spellEnd"/>
           </w:p>
         </w:tc>
         <w:tc>
@@ -3676,12 +3921,12 @@
       <w:pPr>
         <w:pStyle w:val="Heading3"/>
       </w:pPr>
-      <w:bookmarkStart w:id="24" w:name="_Toc61650298"/>
+      <w:bookmarkStart w:id="23" w:name="_Toc61650298"/>
       <w:r>
         <w:lastRenderedPageBreak/>
         <w:t>VGA_RAM</w:t>
       </w:r>
-      <w:bookmarkEnd w:id="24"/>
+      <w:bookmarkEnd w:id="23"/>
     </w:p>
     <w:p>
       <w:r>
@@ -4098,11 +4343,9 @@
             <w:pPr>
               <w:jc w:val="center"/>
             </w:pPr>
-            <w:proofErr w:type="spellStart"/>
             <w:r>
               <w:t>vga_addr</w:t>
             </w:r>
-            <w:proofErr w:type="spellEnd"/>
           </w:p>
         </w:tc>
         <w:tc>
@@ -4147,11 +4390,9 @@
             <w:pPr>
               <w:jc w:val="center"/>
             </w:pPr>
-            <w:proofErr w:type="spellStart"/>
             <w:r>
               <w:t>cpu_addr</w:t>
             </w:r>
-            <w:proofErr w:type="spellEnd"/>
           </w:p>
         </w:tc>
         <w:tc>
@@ -4196,11 +4437,9 @@
             <w:pPr>
               <w:jc w:val="center"/>
             </w:pPr>
-            <w:proofErr w:type="spellStart"/>
             <w:r>
               <w:t>cpu_data_in</w:t>
             </w:r>
-            <w:proofErr w:type="spellEnd"/>
           </w:p>
         </w:tc>
         <w:tc>
@@ -4248,11 +4487,9 @@
             <w:pPr>
               <w:jc w:val="center"/>
             </w:pPr>
-            <w:proofErr w:type="spellStart"/>
             <w:r>
               <w:t>cpu_we_n</w:t>
             </w:r>
-            <w:proofErr w:type="spellEnd"/>
           </w:p>
         </w:tc>
         <w:tc>
@@ -4300,11 +4537,9 @@
             <w:pPr>
               <w:jc w:val="center"/>
             </w:pPr>
-            <w:proofErr w:type="spellStart"/>
             <w:r>
               <w:t>vga_data</w:t>
             </w:r>
-            <w:proofErr w:type="spellEnd"/>
           </w:p>
         </w:tc>
         <w:tc>
@@ -4355,11 +4590,9 @@
             <w:pPr>
               <w:jc w:val="center"/>
             </w:pPr>
-            <w:proofErr w:type="spellStart"/>
             <w:r>
               <w:t>cpu_data_out</w:t>
             </w:r>
-            <w:proofErr w:type="spellEnd"/>
           </w:p>
         </w:tc>
         <w:tc>
@@ -4418,12 +4651,12 @@
       <w:pPr>
         <w:pStyle w:val="Heading3"/>
       </w:pPr>
-      <w:bookmarkStart w:id="25" w:name="_Toc61650299"/>
+      <w:bookmarkStart w:id="24" w:name="_Toc61650299"/>
       <w:r>
         <w:lastRenderedPageBreak/>
         <w:t>vga_sync_signals</w:t>
       </w:r>
-      <w:bookmarkEnd w:id="25"/>
+      <w:bookmarkEnd w:id="24"/>
     </w:p>
     <w:p>
       <w:r>
@@ -5023,21 +5256,16 @@
       <w:pPr>
         <w:pStyle w:val="Heading2"/>
       </w:pPr>
+      <w:bookmarkStart w:id="25" w:name="_Toc61650300"/>
       <w:bookmarkStart w:id="26" w:name="_Toc399182264"/>
-      <w:bookmarkStart w:id="27" w:name="_Toc61650300"/>
       <w:r>
         <w:lastRenderedPageBreak/>
-        <w:t xml:space="preserve">Software part (C </w:t>
-      </w:r>
-      <w:proofErr w:type="spellStart"/>
-      <w:r>
-        <w:t>programming</w:t>
-      </w:r>
-      <w:proofErr w:type="spellEnd"/>
+        <w:t>Software part (C programming</w:t>
+      </w:r>
       <w:r>
         <w:t>)</w:t>
       </w:r>
-      <w:bookmarkEnd w:id="27"/>
+      <w:bookmarkEnd w:id="25"/>
     </w:p>
     <w:p>
       <w:r>
@@ -5105,7 +5333,13 @@
     </w:p>
     <w:p>
       <w:r>
-        <w:t xml:space="preserve">All the functions listed in table 2 are done in C and can be found in GitHub as mentioned in section </w:t>
+        <w:t xml:space="preserve">All the functions listed in table </w:t>
+      </w:r>
+      <w:r>
+        <w:t>1</w:t>
+      </w:r>
+      <w:r>
+        <w:t xml:space="preserve"> are done in C and can be found in GitHub as mentioned in section </w:t>
       </w:r>
       <w:r>
         <w:t>8</w:t>
@@ -5131,26 +5365,26 @@
       <w:pPr>
         <w:pStyle w:val="Heading1"/>
       </w:pPr>
-      <w:bookmarkStart w:id="28" w:name="_Toc61650301"/>
+      <w:bookmarkStart w:id="27" w:name="_Toc61650301"/>
       <w:r>
         <w:lastRenderedPageBreak/>
         <w:t>VERIFICATION</w:t>
       </w:r>
       <w:bookmarkEnd w:id="26"/>
-      <w:bookmarkEnd w:id="28"/>
+      <w:bookmarkEnd w:id="27"/>
     </w:p>
     <w:p>
       <w:pPr>
         <w:pStyle w:val="Heading2"/>
       </w:pPr>
-      <w:bookmarkStart w:id="29" w:name="_Toc61650302"/>
+      <w:bookmarkStart w:id="28" w:name="_Toc61650302"/>
       <w:r>
         <w:t xml:space="preserve">Test </w:t>
       </w:r>
       <w:r>
         <w:t>Protocol</w:t>
       </w:r>
-      <w:bookmarkEnd w:id="29"/>
+      <w:bookmarkEnd w:id="28"/>
     </w:p>
     <w:p>
       <w:r>
@@ -5472,10 +5706,10 @@
           <w:lang w:val="en-US"/>
         </w:rPr>
       </w:pPr>
-      <w:bookmarkStart w:id="30" w:name="_Toc368228724"/>
-      <w:bookmarkStart w:id="31" w:name="_Toc398820458"/>
-      <w:bookmarkStart w:id="32" w:name="_Toc399182265"/>
-      <w:bookmarkStart w:id="33" w:name="_Toc61650303"/>
+      <w:bookmarkStart w:id="29" w:name="_Toc368228724"/>
+      <w:bookmarkStart w:id="30" w:name="_Toc398820458"/>
+      <w:bookmarkStart w:id="31" w:name="_Toc399182265"/>
+      <w:bookmarkStart w:id="32" w:name="_Toc61650303"/>
       <w:r>
         <w:rPr>
           <w:lang w:val="en-US"/>
@@ -5483,16 +5717,16 @@
         <w:lastRenderedPageBreak/>
         <w:t>Result</w:t>
       </w:r>
+      <w:bookmarkEnd w:id="29"/>
       <w:bookmarkEnd w:id="30"/>
+      <w:r>
+        <w:rPr>
+          <w:lang w:val="en-US"/>
+        </w:rPr>
+        <w:t xml:space="preserve"> from simulation</w:t>
+      </w:r>
       <w:bookmarkEnd w:id="31"/>
-      <w:r>
-        <w:rPr>
-          <w:lang w:val="en-US"/>
-        </w:rPr>
-        <w:t xml:space="preserve"> from simulation</w:t>
-      </w:r>
       <w:bookmarkEnd w:id="32"/>
-      <w:bookmarkEnd w:id="33"/>
     </w:p>
     <w:p>
       <w:pPr>
@@ -5516,23 +5750,47 @@
     </w:p>
     <w:p>
       <w:r>
+        <w:t>The address in the test bench for this test is 0x00000 and the data to write is 0x</w:t>
+      </w:r>
+      <w:r>
+        <w:t>00000001</w:t>
+      </w:r>
+      <w:r>
+        <w:t xml:space="preserve">. </w:t>
+      </w:r>
+      <w:r>
+        <w:t xml:space="preserve">As </w:t>
+      </w:r>
+      <w:r>
+        <w:t>figure</w:t>
+      </w:r>
+      <w:r>
+        <w:t xml:space="preserve"> </w:t>
+      </w:r>
+      <w:r>
+        <w:t>6</w:t>
+      </w:r>
+      <w:r>
+        <w:t xml:space="preserve"> </w:t>
+      </w:r>
+      <w:r>
+        <w:t xml:space="preserve">shows </w:t>
+      </w:r>
+      <w:r>
+        <w:t>that the signals for the write cycle are correct and the data and address are coming in right positions.</w:t>
+      </w:r>
+    </w:p>
+    <w:p>
+      <w:r>
         <w:rPr>
           <w:noProof/>
           <w:lang w:val="sv-SE" w:eastAsia="sv-SE"/>
         </w:rPr>
         <w:drawing>
-          <wp:anchor distT="0" distB="0" distL="114300" distR="114300" simplePos="0" relativeHeight="251704320" behindDoc="0" locked="0" layoutInCell="1" allowOverlap="1" wp14:anchorId="2C848430" wp14:editId="60E8C016">
-            <wp:simplePos x="0" y="0"/>
-            <wp:positionH relativeFrom="margin">
-              <wp:posOffset>82218</wp:posOffset>
-            </wp:positionH>
-            <wp:positionV relativeFrom="paragraph">
-              <wp:posOffset>601538</wp:posOffset>
-            </wp:positionV>
-            <wp:extent cx="5972810" cy="1185545"/>
-            <wp:effectExtent l="19050" t="19050" r="27940" b="14605"/>
-            <wp:wrapTopAndBottom/>
-            <wp:docPr id="34" name="Picture 34"/>
+          <wp:inline distT="0" distB="0" distL="0" distR="0" wp14:anchorId="6AD5AA87" wp14:editId="6A8C51C4">
+            <wp:extent cx="5864638" cy="1310185"/>
+            <wp:effectExtent l="0" t="0" r="3175" b="4445"/>
+            <wp:docPr id="11" name="Picture 11"/>
             <wp:cNvGraphicFramePr>
               <a:graphicFrameLocks xmlns:a="http://schemas.openxmlformats.org/drawingml/2006/main" noChangeAspect="1"/>
             </wp:cNvGraphicFramePr>
@@ -5544,13 +5802,7 @@
                     <pic:cNvPicPr/>
                   </pic:nvPicPr>
                   <pic:blipFill>
-                    <a:blip r:embed="rId16">
-                      <a:extLst>
-                        <a:ext uri="{28A0092B-C50C-407E-A947-70E740481C1C}">
-                          <a14:useLocalDpi xmlns:a14="http://schemas.microsoft.com/office/drawing/2010/main" val="0"/>
-                        </a:ext>
-                      </a:extLst>
-                    </a:blip>
+                    <a:blip r:embed="rId16"/>
                     <a:stretch>
                       <a:fillRect/>
                     </a:stretch>
@@ -5558,52 +5810,17 @@
                   <pic:spPr>
                     <a:xfrm>
                       <a:off x="0" y="0"/>
-                      <a:ext cx="5972810" cy="1185545"/>
+                      <a:ext cx="5872571" cy="1311957"/>
                     </a:xfrm>
                     <a:prstGeom prst="rect">
                       <a:avLst/>
                     </a:prstGeom>
-                    <a:ln w="12700">
-                      <a:solidFill>
-                        <a:schemeClr val="tx1"/>
-                      </a:solidFill>
-                    </a:ln>
                   </pic:spPr>
                 </pic:pic>
               </a:graphicData>
             </a:graphic>
-          </wp:anchor>
+          </wp:inline>
         </w:drawing>
-      </w:r>
-      <w:r>
-        <w:t>The address in the test bench for this test is 0x00000 and the data to write is 0x</w:t>
-      </w:r>
-      <w:r>
-        <w:t>00000001</w:t>
-      </w:r>
-      <w:r>
-        <w:t xml:space="preserve">. </w:t>
-      </w:r>
-      <w:r>
-        <w:t xml:space="preserve">As </w:t>
-      </w:r>
-      <w:r>
-        <w:t>figure</w:t>
-      </w:r>
-      <w:r>
-        <w:t xml:space="preserve"> </w:t>
-      </w:r>
-      <w:r>
-        <w:t>6</w:t>
-      </w:r>
-      <w:r>
-        <w:t xml:space="preserve"> </w:t>
-      </w:r>
-      <w:r>
-        <w:t xml:space="preserve">shows </w:t>
-      </w:r>
-      <w:r>
-        <w:t>that the signals for the write cycle are correct and the data and address are coming in right positions.</w:t>
       </w:r>
     </w:p>
     <w:p>
@@ -5645,7 +5862,21 @@
         <w:rPr>
           <w:lang w:val="en-US"/>
         </w:rPr>
-        <w:t>: simulation of a CPU write cycle to the VGA IP core</w:t>
+        <w:t xml:space="preserve">: </w:t>
+      </w:r>
+      <w:r>
+        <w:rPr>
+          <w:lang w:val="en-US"/>
+        </w:rPr>
+        <w:t xml:space="preserve">RTL </w:t>
+      </w:r>
+      <w:bookmarkStart w:id="33" w:name="_GoBack"/>
+      <w:bookmarkEnd w:id="33"/>
+      <w:r>
+        <w:rPr>
+          <w:lang w:val="en-US"/>
+        </w:rPr>
+        <w:t>simulation of a CPU write cycle to the VGA IP core</w:t>
       </w:r>
     </w:p>
     <w:p>
@@ -5669,24 +5900,62 @@
       </w:r>
     </w:p>
     <w:p>
+      <w:pPr>
+        <w:rPr>
+          <w:noProof/>
+          <w:lang w:eastAsia="sv-SE"/>
+        </w:rPr>
+      </w:pPr>
+      <w:r>
+        <w:t>The address to read from for this case is 0x00000 and should now have the data 0x</w:t>
+      </w:r>
+      <w:r>
+        <w:t>00000001</w:t>
+      </w:r>
+      <w:r>
+        <w:t xml:space="preserve"> in it. F</w:t>
+      </w:r>
+      <w:r>
+        <w:t>igure</w:t>
+      </w:r>
+      <w:r>
+        <w:t xml:space="preserve"> </w:t>
+      </w:r>
+      <w:r>
+        <w:t>7</w:t>
+      </w:r>
+      <w:r>
+        <w:t xml:space="preserve"> below shows that </w:t>
+      </w:r>
+      <w:r>
+        <w:t xml:space="preserve">signals for this test are right and according to table 5. </w:t>
+      </w:r>
+      <w:r>
+        <w:rPr>
+          <w:noProof/>
+          <w:lang w:eastAsia="sv-SE"/>
+        </w:rPr>
+        <w:t>Its good to mention that the right value of the data_out</w:t>
+      </w:r>
+      <w:r>
+        <w:rPr>
+          <w:noProof/>
+          <w:lang w:eastAsia="sv-SE"/>
+        </w:rPr>
+        <w:t xml:space="preserve"> is available two clock cycle after an active low read_n signal. When designing the VGA component in Qsys the designer should specifies after how many clock the data_out is stabile/available.</w:t>
+      </w:r>
+    </w:p>
+    <w:p>
       <w:r>
         <w:rPr>
           <w:noProof/>
           <w:lang w:val="sv-SE" w:eastAsia="sv-SE"/>
         </w:rPr>
         <w:drawing>
-          <wp:anchor distT="0" distB="0" distL="114300" distR="114300" simplePos="0" relativeHeight="251705344" behindDoc="0" locked="0" layoutInCell="1" allowOverlap="1" wp14:anchorId="42391D70" wp14:editId="646E69C1">
-            <wp:simplePos x="0" y="0"/>
-            <wp:positionH relativeFrom="margin">
-              <wp:align>left</wp:align>
-            </wp:positionH>
-            <wp:positionV relativeFrom="paragraph">
-              <wp:posOffset>971909</wp:posOffset>
-            </wp:positionV>
-            <wp:extent cx="6291580" cy="985520"/>
-            <wp:effectExtent l="0" t="0" r="0" b="5080"/>
-            <wp:wrapTopAndBottom/>
-            <wp:docPr id="35" name="Picture 35"/>
+          <wp:inline distT="0" distB="0" distL="0" distR="0" wp14:anchorId="7F903D5D" wp14:editId="5CC3781A">
+            <wp:extent cx="5972810" cy="1141095"/>
+            <wp:effectExtent l="0" t="0" r="8890" b="1905"/>
+            <wp:docPr id="12" name="Picture 12"/>
             <wp:cNvGraphicFramePr>
               <a:graphicFrameLocks xmlns:a="http://schemas.openxmlformats.org/drawingml/2006/main" noChangeAspect="1"/>
             </wp:cNvGraphicFramePr>
@@ -5698,13 +5967,7 @@
                     <pic:cNvPicPr/>
                   </pic:nvPicPr>
                   <pic:blipFill>
-                    <a:blip r:embed="rId17">
-                      <a:extLst>
-                        <a:ext uri="{28A0092B-C50C-407E-A947-70E740481C1C}">
-                          <a14:useLocalDpi xmlns:a14="http://schemas.microsoft.com/office/drawing/2010/main" val="0"/>
-                        </a:ext>
-                      </a:extLst>
-                    </a:blip>
+                    <a:blip r:embed="rId17"/>
                     <a:stretch>
                       <a:fillRect/>
                     </a:stretch>
@@ -5712,7 +5975,7 @@
                   <pic:spPr>
                     <a:xfrm>
                       <a:off x="0" y="0"/>
-                      <a:ext cx="6291580" cy="985520"/>
+                      <a:ext cx="5972810" cy="1141095"/>
                     </a:xfrm>
                     <a:prstGeom prst="rect">
                       <a:avLst/>
@@ -5721,60 +5984,13 @@
                 </pic:pic>
               </a:graphicData>
             </a:graphic>
-            <wp14:sizeRelH relativeFrom="margin">
-              <wp14:pctWidth>0</wp14:pctWidth>
-            </wp14:sizeRelH>
-            <wp14:sizeRelV relativeFrom="margin">
-              <wp14:pctHeight>0</wp14:pctHeight>
-            </wp14:sizeRelV>
-          </wp:anchor>
+          </wp:inline>
         </w:drawing>
-      </w:r>
-      <w:r>
-        <w:t>The address to read from for this case is 0x00000 and should now have the data 0x</w:t>
-      </w:r>
-      <w:r>
-        <w:t>00000001</w:t>
-      </w:r>
-      <w:r>
-        <w:t xml:space="preserve"> in it. F</w:t>
-      </w:r>
-      <w:r>
-        <w:t>igure</w:t>
-      </w:r>
-      <w:r>
-        <w:t xml:space="preserve"> </w:t>
-      </w:r>
-      <w:r>
-        <w:t>7</w:t>
-      </w:r>
-      <w:r>
-        <w:t xml:space="preserve"> below shows that </w:t>
-      </w:r>
-      <w:r>
-        <w:t xml:space="preserve">signals for this test are right and according to table 5. </w:t>
-      </w:r>
-      <w:r>
-        <w:rPr>
-          <w:noProof/>
-          <w:lang w:eastAsia="sv-SE"/>
-        </w:rPr>
-        <w:t>Its good to mention that the right value of the data_out</w:t>
-      </w:r>
-      <w:r>
-        <w:rPr>
-          <w:noProof/>
-          <w:lang w:eastAsia="sv-SE"/>
-        </w:rPr>
-        <w:t xml:space="preserve"> is available two clock cycle after an active low read_n signal. When designing the VGA component in Qsys the designer should specifies after how many clock the data_out is stabile/available.</w:t>
       </w:r>
     </w:p>
     <w:p>
       <w:pPr>
         <w:pStyle w:val="Caption"/>
-        <w:rPr>
-          <w:lang w:val="en-US"/>
-        </w:rPr>
       </w:pPr>
       <w:r>
         <w:rPr>
@@ -5814,28 +6030,20 @@
         <w:rPr>
           <w:lang w:val="en-US"/>
         </w:rPr>
-        <w:t>simulation of 200</w:t>
+        <w:t xml:space="preserve">RTL </w:t>
       </w:r>
       <w:r>
         <w:rPr>
           <w:lang w:val="en-US"/>
         </w:rPr>
-        <w:t xml:space="preserve">cm away </w:t>
+        <w:t xml:space="preserve">simulation of </w:t>
       </w:r>
       <w:r>
         <w:rPr>
           <w:lang w:val="en-US"/>
         </w:rPr>
-        <w:t>obstacle</w:t>
-      </w:r>
-      <w:r>
-        <w:rPr>
-          <w:lang w:val="en-US"/>
-        </w:rPr>
-        <w:t xml:space="preserve"> in ModelSim</w:t>
-      </w:r>
-    </w:p>
-    <w:p>
+        <w:t>CPU read cycle from RAM memory on VGA IP core</w:t>
+      </w:r>
       <w:r>
         <w:br w:type="page"/>
       </w:r>
@@ -6892,7 +7100,7 @@
             <w:noProof/>
             <w:lang w:val="sv-SE"/>
           </w:rPr>
-          <w:t>1</w:t>
+          <w:t>17</w:t>
         </w:r>
         <w:r>
           <w:fldChar w:fldCharType="end"/>
@@ -10543,6 +10751,7 @@
     <w:rsid w:val="005778D4"/>
     <w:rsid w:val="005A1798"/>
     <w:rsid w:val="00625E5E"/>
+    <w:rsid w:val="00842DE9"/>
     <w:rsid w:val="0091219F"/>
     <w:rsid w:val="0092726F"/>
     <w:rsid w:val="00946B6B"/>
@@ -11390,7 +11599,7 @@
 </file>
 
 <file path=customXml/itemProps2.xml><?xml version="1.0" encoding="utf-8"?>
-<ds:datastoreItem xmlns:ds="http://schemas.openxmlformats.org/officeDocument/2006/customXml" ds:itemID="{A4BE3374-5D1D-4D33-A0F7-FDD9E4EC523B}">
+<ds:datastoreItem xmlns:ds="http://schemas.openxmlformats.org/officeDocument/2006/customXml" ds:itemID="{9A733270-745E-4241-B778-FE1C7ED1C189}">
   <ds:schemaRefs>
     <ds:schemaRef ds:uri="http://schemas.openxmlformats.org/officeDocument/2006/bibliography"/>
   </ds:schemaRefs>

</xml_diff>